<commit_message>
Modifiche alla tabella Revision History
</commit_message>
<xml_diff>
--- a/Diagrammi/RASD.docx
+++ b/Diagrammi/RASD.docx
@@ -109,9 +109,9 @@
                                   <w:tblLook w:val="04A0" w:firstRow="1" w:lastRow="0" w:firstColumn="1" w:lastColumn="0" w:noHBand="0" w:noVBand="1"/>
                                 </w:tblPr>
                                 <w:tblGrid>
-                                  <w:gridCol w:w="1965"/>
-                                  <w:gridCol w:w="1615"/>
-                                  <w:gridCol w:w="1880"/>
+                                  <w:gridCol w:w="1946"/>
+                                  <w:gridCol w:w="1652"/>
+                                  <w:gridCol w:w="1862"/>
                                 </w:tblGrid>
                                 <w:tr>
                                   <w:tc>
@@ -124,12 +124,14 @@
                                           <w:color w:val="4472C4" w:themeColor="accent1"/>
                                         </w:rPr>
                                       </w:pPr>
+                                      <w:proofErr w:type="spellStart"/>
                                       <w:r>
                                         <w:rPr>
                                           <w:color w:val="4472C4" w:themeColor="accent1"/>
                                         </w:rPr>
                                         <w:t>Contributors</w:t>
                                       </w:r>
+                                      <w:proofErr w:type="spellEnd"/>
                                     </w:p>
                                   </w:tc>
                                   <w:tc>
@@ -160,12 +162,14 @@
                                           <w:color w:val="4472C4" w:themeColor="accent1"/>
                                         </w:rPr>
                                       </w:pPr>
+                                      <w:proofErr w:type="spellStart"/>
                                       <w:r>
                                         <w:rPr>
                                           <w:color w:val="4472C4" w:themeColor="accent1"/>
                                         </w:rPr>
                                         <w:t>Reason</w:t>
                                       </w:r>
+                                      <w:proofErr w:type="spellEnd"/>
                                     </w:p>
                                   </w:tc>
                                 </w:tr>
@@ -255,11 +259,9 @@
                                       <w:tcW w:w="3206" w:type="dxa"/>
                                     </w:tcPr>
                                     <w:p>
-                                      <w:pPr>
-                                        <w:rPr>
-                                          <w:color w:val="4472C4" w:themeColor="accent1"/>
-                                        </w:rPr>
-                                      </w:pPr>
+                                      <w:r>
+                                        <w:t>15 febbraio 2022</w:t>
+                                      </w:r>
                                     </w:p>
                                   </w:tc>
                                   <w:tc>
@@ -267,11 +269,9 @@
                                       <w:tcW w:w="3206" w:type="dxa"/>
                                     </w:tcPr>
                                     <w:p>
-                                      <w:pPr>
-                                        <w:rPr>
-                                          <w:color w:val="4472C4" w:themeColor="accent1"/>
-                                        </w:rPr>
-                                      </w:pPr>
+                                      <w:r>
+                                        <w:t>Aggiunta requisito funzionale a Utente non loggato</w:t>
+                                      </w:r>
                                     </w:p>
                                   </w:tc>
                                 </w:tr>
@@ -528,9 +528,9 @@
                             <w:tblLook w:val="04A0" w:firstRow="1" w:lastRow="0" w:firstColumn="1" w:lastColumn="0" w:noHBand="0" w:noVBand="1"/>
                           </w:tblPr>
                           <w:tblGrid>
-                            <w:gridCol w:w="1965"/>
-                            <w:gridCol w:w="1615"/>
-                            <w:gridCol w:w="1880"/>
+                            <w:gridCol w:w="1946"/>
+                            <w:gridCol w:w="1652"/>
+                            <w:gridCol w:w="1862"/>
                           </w:tblGrid>
                           <w:tr>
                             <w:tc>
@@ -543,12 +543,14 @@
                                     <w:color w:val="4472C4" w:themeColor="accent1"/>
                                   </w:rPr>
                                 </w:pPr>
+                                <w:proofErr w:type="spellStart"/>
                                 <w:r>
                                   <w:rPr>
                                     <w:color w:val="4472C4" w:themeColor="accent1"/>
                                   </w:rPr>
                                   <w:t>Contributors</w:t>
                                 </w:r>
+                                <w:proofErr w:type="spellEnd"/>
                               </w:p>
                             </w:tc>
                             <w:tc>
@@ -579,12 +581,14 @@
                                     <w:color w:val="4472C4" w:themeColor="accent1"/>
                                   </w:rPr>
                                 </w:pPr>
+                                <w:proofErr w:type="spellStart"/>
                                 <w:r>
                                   <w:rPr>
                                     <w:color w:val="4472C4" w:themeColor="accent1"/>
                                   </w:rPr>
                                   <w:t>Reason</w:t>
                                 </w:r>
+                                <w:proofErr w:type="spellEnd"/>
                               </w:p>
                             </w:tc>
                           </w:tr>
@@ -674,11 +678,9 @@
                                 <w:tcW w:w="3206" w:type="dxa"/>
                               </w:tcPr>
                               <w:p>
-                                <w:pPr>
-                                  <w:rPr>
-                                    <w:color w:val="4472C4" w:themeColor="accent1"/>
-                                  </w:rPr>
-                                </w:pPr>
+                                <w:r>
+                                  <w:t>15 febbraio 2022</w:t>
+                                </w:r>
                               </w:p>
                             </w:tc>
                             <w:tc>
@@ -686,11 +688,9 @@
                                 <w:tcW w:w="3206" w:type="dxa"/>
                               </w:tcPr>
                               <w:p>
-                                <w:pPr>
-                                  <w:rPr>
-                                    <w:color w:val="4472C4" w:themeColor="accent1"/>
-                                  </w:rPr>
-                                </w:pPr>
+                                <w:r>
+                                  <w:t>Aggiunta requisito funzionale a Utente non loggato</w:t>
+                                </w:r>
                               </w:p>
                             </w:tc>
                           </w:tr>
@@ -2827,6 +2827,7 @@
         </w:rPr>
       </w:pPr>
       <w:bookmarkStart w:id="2" w:name="_Toc85640233"/>
+      <w:proofErr w:type="spellStart"/>
       <w:r>
         <w:rPr>
           <w:lang w:val="en-US"/>
@@ -2834,6 +2835,7 @@
         <w:t>Destinatari</w:t>
       </w:r>
       <w:bookmarkEnd w:id="2"/>
+      <w:proofErr w:type="spellEnd"/>
       <w:r>
         <w:rPr>
           <w:lang w:val="en-US"/>
@@ -2999,8 +3001,13 @@
         </w:numPr>
       </w:pPr>
       <w:r>
-        <w:t>fornire una piattaforma unificata per la votazione e la scrutinazione</w:t>
-      </w:r>
+        <w:t xml:space="preserve">fornire una piattaforma unificata per la votazione e la </w:t>
+      </w:r>
+      <w:proofErr w:type="spellStart"/>
+      <w:r>
+        <w:t>scrutinazione</w:t>
+      </w:r>
+      <w:proofErr w:type="spellEnd"/>
       <w:r>
         <w:t xml:space="preserve"> a livello territoriale in base al tipo di elezione (es: nazionale, regionale</w:t>
       </w:r>
@@ -3152,8 +3159,13 @@
           <w:numId w:val="21"/>
         </w:numPr>
       </w:pPr>
-      <w:r>
-        <w:t>Blacklist: lista di elettori il cui diritto al voto è stato sospeso (es: per motivi penali).</w:t>
+      <w:proofErr w:type="spellStart"/>
+      <w:r>
+        <w:t>Blacklist</w:t>
+      </w:r>
+      <w:proofErr w:type="spellEnd"/>
+      <w:r>
+        <w:t>: lista di elettori il cui diritto al voto è stato sospeso (es: per motivi penali).</w:t>
       </w:r>
     </w:p>
     <w:p>
@@ -3177,7 +3189,15 @@
         </w:numPr>
       </w:pPr>
       <w:r>
-        <w:t>Form: è una componente dell’interfaccia utente. Nel nostro caso utilizziamo una form di login, in cui l’utente va ad inserire username e password.</w:t>
+        <w:t xml:space="preserve">Form: è una componente dell’interfaccia utente. Nel nostro caso utilizziamo una </w:t>
+      </w:r>
+      <w:proofErr w:type="spellStart"/>
+      <w:r>
+        <w:t>form</w:t>
+      </w:r>
+      <w:proofErr w:type="spellEnd"/>
+      <w:r>
+        <w:t xml:space="preserve"> di login, in cui l’utente va ad inserire username e password.</w:t>
       </w:r>
     </w:p>
     <w:p>
@@ -3543,7 +3563,15 @@
         <w:t xml:space="preserve"> di login</w:t>
       </w:r>
       <w:r>
-        <w:t xml:space="preserve"> una form nella quale </w:t>
+        <w:t xml:space="preserve"> una </w:t>
+      </w:r>
+      <w:proofErr w:type="spellStart"/>
+      <w:r>
+        <w:t>form</w:t>
+      </w:r>
+      <w:proofErr w:type="spellEnd"/>
+      <w:r>
+        <w:t xml:space="preserve"> nella quale </w:t>
       </w:r>
       <w:r>
         <w:t>l’utente non loggato può</w:t>
@@ -3680,7 +3708,15 @@
         <w:t>una votazione</w:t>
       </w:r>
       <w:r>
-        <w:t xml:space="preserve"> prima di 7 giorni dal suo iniz</w:t>
+        <w:t xml:space="preserve"> prima di </w:t>
+      </w:r>
+      <w:proofErr w:type="gramStart"/>
+      <w:r>
+        <w:t>7</w:t>
+      </w:r>
+      <w:proofErr w:type="gramEnd"/>
+      <w:r>
+        <w:t xml:space="preserve"> giorni dal suo iniz</w:t>
       </w:r>
       <w:r>
         <w:t>io</w:t>
@@ -3775,8 +3811,13 @@
       </w:pPr>
       <w:r>
         <w:lastRenderedPageBreak/>
-        <w:t>Il sistema mette a disposizione dell’amministratore un meccanismo per consentire di inserire e togliere l’elettore dalla blacklist</w:t>
-      </w:r>
+        <w:t xml:space="preserve">Il sistema mette a disposizione dell’amministratore un meccanismo per consentire di inserire e togliere l’elettore dalla </w:t>
+      </w:r>
+      <w:proofErr w:type="spellStart"/>
+      <w:r>
+        <w:t>blacklist</w:t>
+      </w:r>
+      <w:proofErr w:type="spellEnd"/>
       <w:r>
         <w:t>.</w:t>
       </w:r>
@@ -4012,7 +4053,15 @@
         <w:t xml:space="preserve">Il sistema deve permettere la selezione di una delle </w:t>
       </w:r>
       <w:r>
-        <w:t>votazioni solo se l’azione da parte dell’elettore è effettuata almeno 7 giorni prima dell’inizio di una votazione.</w:t>
+        <w:t xml:space="preserve">votazioni solo se l’azione da parte dell’elettore è effettuata almeno </w:t>
+      </w:r>
+      <w:proofErr w:type="gramStart"/>
+      <w:r>
+        <w:t>7</w:t>
+      </w:r>
+      <w:proofErr w:type="gramEnd"/>
+      <w:r>
+        <w:t xml:space="preserve"> giorni prima dell’inizio di una votazione.</w:t>
       </w:r>
       <w:r>
         <w:t xml:space="preserve"> </w:t>
@@ -4343,8 +4392,13 @@
         <w:t>Come amministratore, voglio accedere allo stato di un elettore</w:t>
       </w:r>
       <w:r>
-        <w:t xml:space="preserve"> tramite blacklist</w:t>
-      </w:r>
+        <w:t xml:space="preserve"> tramite </w:t>
+      </w:r>
+      <w:proofErr w:type="spellStart"/>
+      <w:r>
+        <w:t>blacklist</w:t>
+      </w:r>
+      <w:proofErr w:type="spellEnd"/>
       <w:r>
         <w:t xml:space="preserve"> </w:t>
       </w:r>
@@ -4457,9 +4511,11 @@
       <w:r>
         <w:t xml:space="preserve"> tradizionale </w:t>
       </w:r>
+      <w:proofErr w:type="spellStart"/>
       <w:r>
         <w:t>form</w:t>
       </w:r>
+      <w:proofErr w:type="spellEnd"/>
       <w:r>
         <w:t xml:space="preserve"> per effettuare il login in modalità utente </w:t>
       </w:r>
@@ -4508,7 +4564,15 @@
         <w:t>lla pagina di selezione delle votazioni,</w:t>
       </w:r>
       <w:r>
-        <w:t xml:space="preserve"> nella quale è possibile visualizzare le votazioni programmate a più di 7 giorni dal giorno dell’accesso (ed e</w:t>
+        <w:t xml:space="preserve"> nella quale è possibile visualizzare le votazioni programmate a più di </w:t>
+      </w:r>
+      <w:proofErr w:type="gramStart"/>
+      <w:r>
+        <w:t>7</w:t>
+      </w:r>
+      <w:proofErr w:type="gramEnd"/>
+      <w:r>
+        <w:t xml:space="preserve"> giorni dal giorno dell’accesso (ed e</w:t>
       </w:r>
       <w:r>
         <w:t>ventualmente confermare la propria volontà ad effettuare quella votazione in modalità elettronica) e le votazioni in corso a cui è possibile partecipare. Cliccando su una delle votazioni in corso</w:t>
@@ -4541,7 +4605,15 @@
         <w:t>,</w:t>
       </w:r>
       <w:r>
-        <w:t xml:space="preserve"> un tasto interagibile che permette di visualizzare la propria </w:t>
+        <w:t xml:space="preserve"> un tasto </w:t>
+      </w:r>
+      <w:proofErr w:type="spellStart"/>
+      <w:r>
+        <w:t>interagibile</w:t>
+      </w:r>
+      <w:proofErr w:type="spellEnd"/>
+      <w:r>
+        <w:t xml:space="preserve"> che permette di visualizzare la propria </w:t>
       </w:r>
       <w:r>
         <w:t>tessera</w:t>
@@ -4609,7 +4681,15 @@
         <w:t>Nel caso di login in modalità amministratore, all’accesso si viene indirizzati ad una pagina</w:t>
       </w:r>
       <w:r>
-        <w:t xml:space="preserve"> dove l’amministratore può scegliere tra diverse opzioni: creazione o modifica di una votazione, gestione della blacklist degli elettori, visualizzazione stato elezioni</w:t>
+        <w:t xml:space="preserve"> dove l’amministratore può scegliere tra diverse opzioni: creazione o modifica di una votazione, gestione della </w:t>
+      </w:r>
+      <w:proofErr w:type="spellStart"/>
+      <w:r>
+        <w:t>blacklist</w:t>
+      </w:r>
+      <w:proofErr w:type="spellEnd"/>
+      <w:r>
+        <w:t xml:space="preserve"> degli elettori, visualizzazione stato elezioni</w:t>
       </w:r>
       <w:r>
         <w:t xml:space="preserve">. Nella pagina creazione e modifica delle votazioni viene mostrata una lista delle votazioni programmate in precedenza e non ancora effettuate o in corso. Ad ognuna di esse è posto accanto un </w:t>
@@ -4631,7 +4711,15 @@
         <w:t xml:space="preserve"> reindirizzamento ad un ulteriore pagina dove sarà possibile scegliere (tramite degli appositi menù a tendina) le modalità di voto, la modalità di proclamazione di un vincitore, il territorio coinvolto dalla votazione e gli altri parametri necessari per definirla. Anche in questo caso alla conferma della creazione si viene </w:t>
       </w:r>
       <w:r>
-        <w:t>riportati alla pagina per creare e modificare le elezioni. Nella pagina di gestione della blacklist è possibile utilizzare una barra di ricerca in cui inserire il numero di carta d’identità di un elettore</w:t>
+        <w:t xml:space="preserve">riportati alla pagina per creare e modificare le elezioni. Nella pagina di gestione della </w:t>
+      </w:r>
+      <w:proofErr w:type="spellStart"/>
+      <w:r>
+        <w:t>blacklist</w:t>
+      </w:r>
+      <w:proofErr w:type="spellEnd"/>
+      <w:r>
+        <w:t xml:space="preserve"> è possibile utilizzare una barra di ricerca in cui inserire il numero di carta d’identità di un elettore</w:t>
       </w:r>
       <w:r>
         <w:t xml:space="preserve">. Effettuata la ricerca viene visualizzata una serie di attributi dell’elettore come nome, cognome, numero di CI e stato (abilitato al voto, non abilitato al voto), tutto ciò affiancato da box tramite il quale è possibile effettuare il cambio dello stato. </w:t>
@@ -5049,7 +5137,15 @@
         </w:numPr>
       </w:pPr>
       <w:r>
-        <w:t>Box “modifica blacklist elettori”</w:t>
+        <w:t xml:space="preserve">Box “modifica </w:t>
+      </w:r>
+      <w:proofErr w:type="spellStart"/>
+      <w:r>
+        <w:t>blacklist</w:t>
+      </w:r>
+      <w:proofErr w:type="spellEnd"/>
+      <w:r>
+        <w:t xml:space="preserve"> elettori”</w:t>
       </w:r>
     </w:p>
     <w:p>
@@ -5219,7 +5315,15 @@
         </w:numPr>
       </w:pPr>
       <w:r>
-        <w:t>Pagina di gestione della blacklist degli elettori:</w:t>
+        <w:t xml:space="preserve">Pagina di gestione della </w:t>
+      </w:r>
+      <w:proofErr w:type="spellStart"/>
+      <w:r>
+        <w:t>blacklist</w:t>
+      </w:r>
+      <w:proofErr w:type="spellEnd"/>
+      <w:r>
+        <w:t xml:space="preserve"> degli elettori:</w:t>
       </w:r>
     </w:p>
     <w:p>
@@ -5332,7 +5436,15 @@
         <w:jc w:val="both"/>
       </w:pPr>
       <w:r>
-        <w:t>Il software deve essere scritto garantendo un certo livello di leggibilità e deve essere documentato adeguatamente in modo da facilitarne la comprensione e la manutenibilità da parte di team diversi da quello che lo ha sviluppato inizialmente. Oltre a questo, si aggiunge anche la modularità su cui dovrebbe essere basata la sua struttura e che ne garantisce verificabilità, riparabilità, evolvibilità e riusabilità.</w:t>
+        <w:t xml:space="preserve">Il software deve essere scritto garantendo un certo livello di leggibilità e deve essere documentato adeguatamente in modo da facilitarne la comprensione e la manutenibilità da parte di team diversi da quello che lo ha sviluppato inizialmente. Oltre a questo, si aggiunge anche la modularità su cui dovrebbe essere basata la sua struttura e che ne garantisce verificabilità, riparabilità, </w:t>
+      </w:r>
+      <w:proofErr w:type="spellStart"/>
+      <w:r>
+        <w:t>evolvibilità</w:t>
+      </w:r>
+      <w:proofErr w:type="spellEnd"/>
+      <w:r>
+        <w:t xml:space="preserve"> e riusabilità.</w:t>
       </w:r>
     </w:p>
     <w:p/>

</xml_diff>

<commit_message>
Aggiunti requisiti funzionali ad Amministratore
</commit_message>
<xml_diff>
--- a/Diagrammi/RASD.docx
+++ b/Diagrammi/RASD.docx
@@ -124,14 +124,12 @@
                                           <w:color w:val="4472C4" w:themeColor="accent1"/>
                                         </w:rPr>
                                       </w:pPr>
-                                      <w:proofErr w:type="spellStart"/>
                                       <w:r>
                                         <w:rPr>
                                           <w:color w:val="4472C4" w:themeColor="accent1"/>
                                         </w:rPr>
                                         <w:t>Contributors</w:t>
                                       </w:r>
-                                      <w:proofErr w:type="spellEnd"/>
                                     </w:p>
                                   </w:tc>
                                   <w:tc>
@@ -162,14 +160,12 @@
                                           <w:color w:val="4472C4" w:themeColor="accent1"/>
                                         </w:rPr>
                                       </w:pPr>
-                                      <w:proofErr w:type="spellStart"/>
                                       <w:r>
                                         <w:rPr>
                                           <w:color w:val="4472C4" w:themeColor="accent1"/>
                                         </w:rPr>
                                         <w:t>Reason</w:t>
                                       </w:r>
-                                      <w:proofErr w:type="spellEnd"/>
                                     </w:p>
                                   </w:tc>
                                 </w:tr>
@@ -543,14 +539,12 @@
                                     <w:color w:val="4472C4" w:themeColor="accent1"/>
                                   </w:rPr>
                                 </w:pPr>
-                                <w:proofErr w:type="spellStart"/>
                                 <w:r>
                                   <w:rPr>
                                     <w:color w:val="4472C4" w:themeColor="accent1"/>
                                   </w:rPr>
                                   <w:t>Contributors</w:t>
                                 </w:r>
-                                <w:proofErr w:type="spellEnd"/>
                               </w:p>
                             </w:tc>
                             <w:tc>
@@ -581,14 +575,12 @@
                                     <w:color w:val="4472C4" w:themeColor="accent1"/>
                                   </w:rPr>
                                 </w:pPr>
-                                <w:proofErr w:type="spellStart"/>
                                 <w:r>
                                   <w:rPr>
                                     <w:color w:val="4472C4" w:themeColor="accent1"/>
                                   </w:rPr>
                                   <w:t>Reason</w:t>
                                 </w:r>
-                                <w:proofErr w:type="spellEnd"/>
                               </w:p>
                             </w:tc>
                           </w:tr>
@@ -2827,7 +2819,6 @@
         </w:rPr>
       </w:pPr>
       <w:bookmarkStart w:id="2" w:name="_Toc85640233"/>
-      <w:proofErr w:type="spellStart"/>
       <w:r>
         <w:rPr>
           <w:lang w:val="en-US"/>
@@ -2835,7 +2826,6 @@
         <w:t>Destinatari</w:t>
       </w:r>
       <w:bookmarkEnd w:id="2"/>
-      <w:proofErr w:type="spellEnd"/>
       <w:r>
         <w:rPr>
           <w:lang w:val="en-US"/>
@@ -3001,13 +2991,8 @@
         </w:numPr>
       </w:pPr>
       <w:r>
-        <w:t xml:space="preserve">fornire una piattaforma unificata per la votazione e la </w:t>
-      </w:r>
-      <w:proofErr w:type="spellStart"/>
-      <w:r>
-        <w:t>scrutinazione</w:t>
-      </w:r>
-      <w:proofErr w:type="spellEnd"/>
+        <w:t>fornire una piattaforma unificata per la votazione e la scrutinazione</w:t>
+      </w:r>
       <w:r>
         <w:t xml:space="preserve"> a livello territoriale in base al tipo di elezione (es: nazionale, regionale</w:t>
       </w:r>
@@ -3159,13 +3144,8 @@
           <w:numId w:val="21"/>
         </w:numPr>
       </w:pPr>
-      <w:proofErr w:type="spellStart"/>
-      <w:r>
-        <w:t>Blacklist</w:t>
-      </w:r>
-      <w:proofErr w:type="spellEnd"/>
-      <w:r>
-        <w:t>: lista di elettori il cui diritto al voto è stato sospeso (es: per motivi penali).</w:t>
+      <w:r>
+        <w:t>Blacklist: lista di elettori il cui diritto al voto è stato sospeso (es: per motivi penali).</w:t>
       </w:r>
     </w:p>
     <w:p>
@@ -3189,15 +3169,7 @@
         </w:numPr>
       </w:pPr>
       <w:r>
-        <w:t xml:space="preserve">Form: è una componente dell’interfaccia utente. Nel nostro caso utilizziamo una </w:t>
-      </w:r>
-      <w:proofErr w:type="spellStart"/>
-      <w:r>
-        <w:t>form</w:t>
-      </w:r>
-      <w:proofErr w:type="spellEnd"/>
-      <w:r>
-        <w:t xml:space="preserve"> di login, in cui l’utente va ad inserire username e password.</w:t>
+        <w:t>Form: è una componente dell’interfaccia utente. Nel nostro caso utilizziamo una form di login, in cui l’utente va ad inserire username e password.</w:t>
       </w:r>
     </w:p>
     <w:p>
@@ -3563,15 +3535,7 @@
         <w:t xml:space="preserve"> di login</w:t>
       </w:r>
       <w:r>
-        <w:t xml:space="preserve"> una </w:t>
-      </w:r>
-      <w:proofErr w:type="spellStart"/>
-      <w:r>
-        <w:t>form</w:t>
-      </w:r>
-      <w:proofErr w:type="spellEnd"/>
-      <w:r>
-        <w:t xml:space="preserve"> nella quale </w:t>
+        <w:t xml:space="preserve"> una form nella quale </w:t>
       </w:r>
       <w:r>
         <w:t>l’utente non loggato può</w:t>
@@ -3708,15 +3672,7 @@
         <w:t>una votazione</w:t>
       </w:r>
       <w:r>
-        <w:t xml:space="preserve"> prima di </w:t>
-      </w:r>
-      <w:proofErr w:type="gramStart"/>
-      <w:r>
-        <w:t>7</w:t>
-      </w:r>
-      <w:proofErr w:type="gramEnd"/>
-      <w:r>
-        <w:t xml:space="preserve"> giorni dal suo iniz</w:t>
+        <w:t xml:space="preserve"> prima di 7 giorni dal suo iniz</w:t>
       </w:r>
       <w:r>
         <w:t>io</w:t>
@@ -3811,13 +3767,8 @@
       </w:pPr>
       <w:r>
         <w:lastRenderedPageBreak/>
-        <w:t xml:space="preserve">Il sistema mette a disposizione dell’amministratore un meccanismo per consentire di inserire e togliere l’elettore dalla </w:t>
-      </w:r>
-      <w:proofErr w:type="spellStart"/>
-      <w:r>
-        <w:t>blacklist</w:t>
-      </w:r>
-      <w:proofErr w:type="spellEnd"/>
+        <w:t>Il sistema mette a disposizione dell’amministratore un meccanismo per consentire di inserire e togliere l’elettore dalla blacklist</w:t>
+      </w:r>
       <w:r>
         <w:t>.</w:t>
       </w:r>
@@ -3978,6 +3929,147 @@
       <w:pPr>
         <w:pStyle w:val="Paragrafoelenco"/>
         <w:numPr>
+          <w:ilvl w:val="1"/>
+          <w:numId w:val="22"/>
+        </w:numPr>
+      </w:pPr>
+      <w:r>
+        <w:t>Aggiungere, modificare e rimuovere partiti e i loro candidati:</w:t>
+      </w:r>
+    </w:p>
+    <w:p>
+      <w:pPr>
+        <w:pStyle w:val="Paragrafoelenco"/>
+        <w:numPr>
+          <w:ilvl w:val="2"/>
+          <w:numId w:val="22"/>
+        </w:numPr>
+      </w:pPr>
+      <w:r>
+        <w:t>Il sistema mette a disposizione di un amministratore dei meccanismi tramite i quali è in grado di creare partiti.</w:t>
+      </w:r>
+    </w:p>
+    <w:p>
+      <w:pPr>
+        <w:pStyle w:val="Paragrafoelenco"/>
+        <w:numPr>
+          <w:ilvl w:val="2"/>
+          <w:numId w:val="22"/>
+        </w:numPr>
+      </w:pPr>
+      <w:r>
+        <w:t>Il sistema fornisce ad un amministratore dei metodi tramite i quali è possibile creare dei candidati, associandoli ad un partito.</w:t>
+      </w:r>
+    </w:p>
+    <w:p>
+      <w:pPr>
+        <w:pStyle w:val="Paragrafoelenco"/>
+        <w:numPr>
+          <w:ilvl w:val="2"/>
+          <w:numId w:val="22"/>
+        </w:numPr>
+      </w:pPr>
+      <w:r>
+        <w:t>Il sistema fornisce ad un amministratore dei metodi che gli permettono di modificare un candidato, permettendo ad esempio di cambiare il partito a cui è associato.</w:t>
+      </w:r>
+    </w:p>
+    <w:p>
+      <w:pPr>
+        <w:pStyle w:val="Paragrafoelenco"/>
+        <w:numPr>
+          <w:ilvl w:val="2"/>
+          <w:numId w:val="22"/>
+        </w:numPr>
+      </w:pPr>
+      <w:r>
+        <w:t>Il sistema fornisce ad un amministratore dei metodi che gli permettono di modificare un partito, dal cambio di nome alla rimozione di candidati associati.</w:t>
+      </w:r>
+    </w:p>
+    <w:p>
+      <w:pPr>
+        <w:pStyle w:val="Paragrafoelenco"/>
+        <w:numPr>
+          <w:ilvl w:val="2"/>
+          <w:numId w:val="22"/>
+        </w:numPr>
+      </w:pPr>
+      <w:r>
+        <w:t>Il sistema fornisce ad un amministratore dei metodi per eliminare partiti.</w:t>
+      </w:r>
+    </w:p>
+    <w:p>
+      <w:pPr>
+        <w:pStyle w:val="Paragrafoelenco"/>
+        <w:numPr>
+          <w:ilvl w:val="2"/>
+          <w:numId w:val="22"/>
+        </w:numPr>
+      </w:pPr>
+      <w:r>
+        <w:t>Creazioni, modifiche o cancellazioni di partiti o candidati possono essere effettuati prima che la/le votazione</w:t>
+      </w:r>
+      <w:r>
+        <w:t>.</w:t>
+      </w:r>
+    </w:p>
+    <w:p>
+      <w:pPr>
+        <w:pStyle w:val="Paragrafoelenco"/>
+        <w:numPr>
+          <w:ilvl w:val="1"/>
+          <w:numId w:val="22"/>
+        </w:numPr>
+      </w:pPr>
+      <w:r>
+        <w:t>Associare partiti e i loro candidati ad una votazione:</w:t>
+      </w:r>
+    </w:p>
+    <w:p>
+      <w:pPr>
+        <w:pStyle w:val="Paragrafoelenco"/>
+        <w:numPr>
+          <w:ilvl w:val="2"/>
+          <w:numId w:val="22"/>
+        </w:numPr>
+      </w:pPr>
+      <w:r>
+        <w:t>Il sistema mette a disposizione dei meccanismi tramite i quali un amministratore può associare partiti e i loro candidati (scegliendo quali candidati di un partito) ad una o più votazioni.</w:t>
+      </w:r>
+    </w:p>
+    <w:p>
+      <w:pPr>
+        <w:pStyle w:val="Paragrafoelenco"/>
+        <w:numPr>
+          <w:ilvl w:val="2"/>
+          <w:numId w:val="22"/>
+        </w:numPr>
+      </w:pPr>
+      <w:r>
+        <w:t>Il sistema deve anche rendere possibile la dissociazione di partiti (e quindi di tutti i candidati associati) o di singoli candidati.</w:t>
+      </w:r>
+    </w:p>
+    <w:p>
+      <w:pPr>
+        <w:pStyle w:val="Paragrafoelenco"/>
+        <w:numPr>
+          <w:ilvl w:val="2"/>
+          <w:numId w:val="22"/>
+        </w:numPr>
+      </w:pPr>
+      <w:r>
+        <w:t>L’a</w:t>
+      </w:r>
+      <w:r>
+        <w:t xml:space="preserve">ssociazione e dissociazione di partiti e/o candidati </w:t>
+      </w:r>
+      <w:r>
+        <w:t>è effettuabile prima della data d’inizio della votazione interessata.</w:t>
+      </w:r>
+    </w:p>
+    <w:p>
+      <w:pPr>
+        <w:pStyle w:val="Paragrafoelenco"/>
+        <w:numPr>
           <w:ilvl w:val="0"/>
           <w:numId w:val="22"/>
         </w:numPr>
@@ -4053,15 +4145,7 @@
         <w:t xml:space="preserve">Il sistema deve permettere la selezione di una delle </w:t>
       </w:r>
       <w:r>
-        <w:t xml:space="preserve">votazioni solo se l’azione da parte dell’elettore è effettuata almeno </w:t>
-      </w:r>
-      <w:proofErr w:type="gramStart"/>
-      <w:r>
-        <w:t>7</w:t>
-      </w:r>
-      <w:proofErr w:type="gramEnd"/>
-      <w:r>
-        <w:t xml:space="preserve"> giorni prima dell’inizio di una votazione.</w:t>
+        <w:t>votazioni solo se l’azione da parte dell’elettore è effettuata almeno 7 giorni prima dell’inizio di una votazione.</w:t>
       </w:r>
       <w:r>
         <w:t xml:space="preserve"> </w:t>
@@ -4146,6 +4230,7 @@
         </w:numPr>
       </w:pPr>
       <w:r>
+        <w:lastRenderedPageBreak/>
         <w:t>Il sistema deve permettere all’elettore di selezionare una delle votazioni mostrate</w:t>
       </w:r>
       <w:r>
@@ -4336,7 +4421,6 @@
         </w:numPr>
       </w:pPr>
       <w:r>
-        <w:lastRenderedPageBreak/>
         <w:t>Il sistema mette a disposizione un modo per uscire dallo stesso</w:t>
       </w:r>
       <w:r>
@@ -4392,13 +4476,8 @@
         <w:t>Come amministratore, voglio accedere allo stato di un elettore</w:t>
       </w:r>
       <w:r>
-        <w:t xml:space="preserve"> tramite </w:t>
-      </w:r>
-      <w:proofErr w:type="spellStart"/>
-      <w:r>
-        <w:t>blacklist</w:t>
-      </w:r>
-      <w:proofErr w:type="spellEnd"/>
+        <w:t xml:space="preserve"> tramite blacklist</w:t>
+      </w:r>
       <w:r>
         <w:t xml:space="preserve"> </w:t>
       </w:r>
@@ -4511,11 +4590,9 @@
       <w:r>
         <w:t xml:space="preserve"> tradizionale </w:t>
       </w:r>
-      <w:proofErr w:type="spellStart"/>
       <w:r>
         <w:t>form</w:t>
       </w:r>
-      <w:proofErr w:type="spellEnd"/>
       <w:r>
         <w:t xml:space="preserve"> per effettuare il login in modalità utente </w:t>
       </w:r>
@@ -4564,18 +4641,14 @@
         <w:t>lla pagina di selezione delle votazioni,</w:t>
       </w:r>
       <w:r>
-        <w:t xml:space="preserve"> nella quale è possibile visualizzare le votazioni programmate a più di </w:t>
-      </w:r>
-      <w:proofErr w:type="gramStart"/>
-      <w:r>
-        <w:t>7</w:t>
-      </w:r>
-      <w:proofErr w:type="gramEnd"/>
-      <w:r>
-        <w:t xml:space="preserve"> giorni dal giorno dell’accesso (ed e</w:t>
-      </w:r>
-      <w:r>
-        <w:t>ventualmente confermare la propria volontà ad effettuare quella votazione in modalità elettronica) e le votazioni in corso a cui è possibile partecipare. Cliccando su una delle votazioni in corso</w:t>
+        <w:t xml:space="preserve"> nella quale è possibile visualizzare le votazioni programmate a più di 7 giorni dal giorno dell’accesso (ed e</w:t>
+      </w:r>
+      <w:r>
+        <w:t xml:space="preserve">ventualmente confermare la propria volontà ad effettuare quella votazione in modalità </w:t>
+      </w:r>
+      <w:r>
+        <w:lastRenderedPageBreak/>
+        <w:t>elettronica) e le votazioni in corso a cui è possibile partecipare. Cliccando su una delle votazioni in corso</w:t>
       </w:r>
       <w:r>
         <w:t xml:space="preserve"> comparirà un messaggio che comunica che si hanno 15 minuti per </w:t>
@@ -4605,15 +4678,7 @@
         <w:t>,</w:t>
       </w:r>
       <w:r>
-        <w:t xml:space="preserve"> un tasto </w:t>
-      </w:r>
-      <w:proofErr w:type="spellStart"/>
-      <w:r>
-        <w:t>interagibile</w:t>
-      </w:r>
-      <w:proofErr w:type="spellEnd"/>
-      <w:r>
-        <w:t xml:space="preserve"> che permette di visualizzare la propria </w:t>
+        <w:t xml:space="preserve"> un tasto interagibile che permette di visualizzare la propria </w:t>
       </w:r>
       <w:r>
         <w:t>tessera</w:t>
@@ -4681,15 +4746,7 @@
         <w:t>Nel caso di login in modalità amministratore, all’accesso si viene indirizzati ad una pagina</w:t>
       </w:r>
       <w:r>
-        <w:t xml:space="preserve"> dove l’amministratore può scegliere tra diverse opzioni: creazione o modifica di una votazione, gestione della </w:t>
-      </w:r>
-      <w:proofErr w:type="spellStart"/>
-      <w:r>
-        <w:t>blacklist</w:t>
-      </w:r>
-      <w:proofErr w:type="spellEnd"/>
-      <w:r>
-        <w:t xml:space="preserve"> degli elettori, visualizzazione stato elezioni</w:t>
+        <w:t xml:space="preserve"> dove l’amministratore può scegliere tra diverse opzioni: creazione o modifica di una votazione, gestione della blacklist degli elettori, visualizzazione stato elezioni</w:t>
       </w:r>
       <w:r>
         <w:t xml:space="preserve">. Nella pagina creazione e modifica delle votazioni viene mostrata una lista delle votazioni programmate in precedenza e non ancora effettuate o in corso. Ad ognuna di esse è posto accanto un </w:t>
@@ -4701,25 +4758,13 @@
         <w:t xml:space="preserve"> di modifica che, se premuto, </w:t>
       </w:r>
       <w:r>
-        <w:t xml:space="preserve">porta a una pagina dove è possibile modificare alcuni parametri delle votazioni. Una volta confermata la modifica si verrà reindirizzati alla pagina di creazione e modifica delle votazioni. Sempre in quest’ultima pagina è possibile trovare in basso un box per la creazione di una nuova votazione. </w:t>
-      </w:r>
-      <w:r>
-        <w:lastRenderedPageBreak/>
-        <w:t>Anche in questo caso all’interazione con il box corrisponderà il</w:t>
+        <w:t>porta a una pagina dove è possibile modificare alcuni parametri delle votazioni. Una volta confermata la modifica si verrà reindirizzati alla pagina di creazione e modifica delle votazioni. Sempre in quest’ultima pagina è possibile trovare in basso un box per la creazione di una nuova votazione. Anche in questo caso all’interazione con il box corrisponderà il</w:t>
       </w:r>
       <w:r>
         <w:t xml:space="preserve"> reindirizzamento ad un ulteriore pagina dove sarà possibile scegliere (tramite degli appositi menù a tendina) le modalità di voto, la modalità di proclamazione di un vincitore, il territorio coinvolto dalla votazione e gli altri parametri necessari per definirla. Anche in questo caso alla conferma della creazione si viene </w:t>
       </w:r>
       <w:r>
-        <w:t xml:space="preserve">riportati alla pagina per creare e modificare le elezioni. Nella pagina di gestione della </w:t>
-      </w:r>
-      <w:proofErr w:type="spellStart"/>
-      <w:r>
-        <w:t>blacklist</w:t>
-      </w:r>
-      <w:proofErr w:type="spellEnd"/>
-      <w:r>
-        <w:t xml:space="preserve"> è possibile utilizzare una barra di ricerca in cui inserire il numero di carta d’identità di un elettore</w:t>
+        <w:t>riportati alla pagina per creare e modificare le elezioni. Nella pagina di gestione della blacklist è possibile utilizzare una barra di ricerca in cui inserire il numero di carta d’identità di un elettore</w:t>
       </w:r>
       <w:r>
         <w:t xml:space="preserve">. Effettuata la ricerca viene visualizzata una serie di attributi dell’elettore come nome, cognome, numero di CI e stato (abilitato al voto, non abilitato al voto), tutto ciò affiancato da box tramite il quale è possibile effettuare il cambio dello stato. </w:t>
@@ -4978,6 +5023,7 @@
         </w:numPr>
       </w:pPr>
       <w:r>
+        <w:lastRenderedPageBreak/>
         <w:t>Campi testuali compilabili per la specificazione delle preferenze (se previste)</w:t>
       </w:r>
     </w:p>
@@ -5137,15 +5183,7 @@
         </w:numPr>
       </w:pPr>
       <w:r>
-        <w:t xml:space="preserve">Box “modifica </w:t>
-      </w:r>
-      <w:proofErr w:type="spellStart"/>
-      <w:r>
-        <w:t>blacklist</w:t>
-      </w:r>
-      <w:proofErr w:type="spellEnd"/>
-      <w:r>
-        <w:t xml:space="preserve"> elettori”</w:t>
+        <w:t>Box “modifica blacklist elettori”</w:t>
       </w:r>
     </w:p>
     <w:p>
@@ -5241,7 +5279,6 @@
         </w:numPr>
       </w:pPr>
       <w:r>
-        <w:lastRenderedPageBreak/>
         <w:t>Ca</w:t>
       </w:r>
       <w:r>
@@ -5315,15 +5352,7 @@
         </w:numPr>
       </w:pPr>
       <w:r>
-        <w:t xml:space="preserve">Pagina di gestione della </w:t>
-      </w:r>
-      <w:proofErr w:type="spellStart"/>
-      <w:r>
-        <w:t>blacklist</w:t>
-      </w:r>
-      <w:proofErr w:type="spellEnd"/>
-      <w:r>
-        <w:t xml:space="preserve"> degli elettori:</w:t>
+        <w:t>Pagina di gestione della blacklist degli elettori:</w:t>
       </w:r>
     </w:p>
     <w:p>
@@ -5427,6 +5456,7 @@
       </w:pPr>
       <w:bookmarkStart w:id="13" w:name="_Toc85640244"/>
       <w:r>
+        <w:lastRenderedPageBreak/>
         <w:t>Attributi di qualità del software</w:t>
       </w:r>
       <w:bookmarkEnd w:id="13"/>
@@ -5436,15 +5466,7 @@
         <w:jc w:val="both"/>
       </w:pPr>
       <w:r>
-        <w:t xml:space="preserve">Il software deve essere scritto garantendo un certo livello di leggibilità e deve essere documentato adeguatamente in modo da facilitarne la comprensione e la manutenibilità da parte di team diversi da quello che lo ha sviluppato inizialmente. Oltre a questo, si aggiunge anche la modularità su cui dovrebbe essere basata la sua struttura e che ne garantisce verificabilità, riparabilità, </w:t>
-      </w:r>
-      <w:proofErr w:type="spellStart"/>
-      <w:r>
-        <w:t>evolvibilità</w:t>
-      </w:r>
-      <w:proofErr w:type="spellEnd"/>
-      <w:r>
-        <w:t xml:space="preserve"> e riusabilità.</w:t>
+        <w:t>Il software deve essere scritto garantendo un certo livello di leggibilità e deve essere documentato adeguatamente in modo da facilitarne la comprensione e la manutenibilità da parte di team diversi da quello che lo ha sviluppato inizialmente. Oltre a questo, si aggiunge anche la modularità su cui dovrebbe essere basata la sua struttura e che ne garantisce verificabilità, riparabilità, evolvibilità e riusabilità.</w:t>
       </w:r>
     </w:p>
     <w:p/>

</xml_diff>

<commit_message>
Rimosse parti relative a prenotazione votazioni
</commit_message>
<xml_diff>
--- a/Diagrammi/RASD.docx
+++ b/Diagrammi/RASD.docx
@@ -124,12 +124,14 @@
                                           <w:color w:val="4472C4" w:themeColor="accent1"/>
                                         </w:rPr>
                                       </w:pPr>
+                                      <w:proofErr w:type="spellStart"/>
                                       <w:r>
                                         <w:rPr>
                                           <w:color w:val="4472C4" w:themeColor="accent1"/>
                                         </w:rPr>
                                         <w:t>Contributors</w:t>
                                       </w:r>
+                                      <w:proofErr w:type="spellEnd"/>
                                     </w:p>
                                   </w:tc>
                                   <w:tc>
@@ -160,12 +162,14 @@
                                           <w:color w:val="4472C4" w:themeColor="accent1"/>
                                         </w:rPr>
                                       </w:pPr>
+                                      <w:proofErr w:type="spellStart"/>
                                       <w:r>
                                         <w:rPr>
                                           <w:color w:val="4472C4" w:themeColor="accent1"/>
                                         </w:rPr>
                                         <w:t>Reason</w:t>
                                       </w:r>
+                                      <w:proofErr w:type="spellEnd"/>
                                     </w:p>
                                   </w:tc>
                                 </w:tr>
@@ -539,12 +543,14 @@
                                     <w:color w:val="4472C4" w:themeColor="accent1"/>
                                   </w:rPr>
                                 </w:pPr>
+                                <w:proofErr w:type="spellStart"/>
                                 <w:r>
                                   <w:rPr>
                                     <w:color w:val="4472C4" w:themeColor="accent1"/>
                                   </w:rPr>
                                   <w:t>Contributors</w:t>
                                 </w:r>
+                                <w:proofErr w:type="spellEnd"/>
                               </w:p>
                             </w:tc>
                             <w:tc>
@@ -575,12 +581,14 @@
                                     <w:color w:val="4472C4" w:themeColor="accent1"/>
                                   </w:rPr>
                                 </w:pPr>
+                                <w:proofErr w:type="spellStart"/>
                                 <w:r>
                                   <w:rPr>
                                     <w:color w:val="4472C4" w:themeColor="accent1"/>
                                   </w:rPr>
                                   <w:t>Reason</w:t>
                                 </w:r>
+                                <w:proofErr w:type="spellEnd"/>
                               </w:p>
                             </w:tc>
                           </w:tr>
@@ -2819,6 +2827,7 @@
         </w:rPr>
       </w:pPr>
       <w:bookmarkStart w:id="2" w:name="_Toc85640233"/>
+      <w:proofErr w:type="spellStart"/>
       <w:r>
         <w:rPr>
           <w:lang w:val="en-US"/>
@@ -2826,6 +2835,7 @@
         <w:t>Destinatari</w:t>
       </w:r>
       <w:bookmarkEnd w:id="2"/>
+      <w:proofErr w:type="spellEnd"/>
       <w:r>
         <w:rPr>
           <w:lang w:val="en-US"/>
@@ -2991,8 +3001,13 @@
         </w:numPr>
       </w:pPr>
       <w:r>
-        <w:t>fornire una piattaforma unificata per la votazione e la scrutinazione</w:t>
-      </w:r>
+        <w:t xml:space="preserve">fornire una piattaforma unificata per la votazione e la </w:t>
+      </w:r>
+      <w:proofErr w:type="spellStart"/>
+      <w:r>
+        <w:t>scrutinazione</w:t>
+      </w:r>
+      <w:proofErr w:type="spellEnd"/>
       <w:r>
         <w:t xml:space="preserve"> a livello territoriale in base al tipo di elezione (es: nazionale, regionale</w:t>
       </w:r>
@@ -3144,8 +3159,13 @@
           <w:numId w:val="21"/>
         </w:numPr>
       </w:pPr>
-      <w:r>
-        <w:t>Blacklist: lista di elettori il cui diritto al voto è stato sospeso (es: per motivi penali).</w:t>
+      <w:proofErr w:type="spellStart"/>
+      <w:r>
+        <w:t>Blacklist</w:t>
+      </w:r>
+      <w:proofErr w:type="spellEnd"/>
+      <w:r>
+        <w:t>: lista di elettori il cui diritto al voto è stato sospeso (es: per motivi penali).</w:t>
       </w:r>
     </w:p>
     <w:p>
@@ -3169,7 +3189,15 @@
         </w:numPr>
       </w:pPr>
       <w:r>
-        <w:t>Form: è una componente dell’interfaccia utente. Nel nostro caso utilizziamo una form di login, in cui l’utente va ad inserire username e password.</w:t>
+        <w:t xml:space="preserve">Form: è una componente dell’interfaccia utente. Nel nostro caso utilizziamo una </w:t>
+      </w:r>
+      <w:proofErr w:type="spellStart"/>
+      <w:r>
+        <w:t>form</w:t>
+      </w:r>
+      <w:proofErr w:type="spellEnd"/>
+      <w:r>
+        <w:t xml:space="preserve"> di login, in cui l’utente va ad inserire username e password.</w:t>
       </w:r>
     </w:p>
     <w:p>
@@ -3399,7 +3427,13 @@
         <w:jc w:val="both"/>
       </w:pPr>
       <w:r>
-        <w:t>Elettore: è un cittadino con diritto di voto. Una volta effettuato il login in modalità utente può consultare le elezioni disponibili, esprimere la volontà di votare elettronicamente e, se abilitato, votare.</w:t>
+        <w:t>Elettore: è un cittadino con diritto di voto. Una volta effettuato il login in modalità utente può consultare le elezioni disponibili</w:t>
+      </w:r>
+      <w:r>
+        <w:t xml:space="preserve"> </w:t>
+      </w:r>
+      <w:r>
+        <w:t>e, se abilitato, votare.</w:t>
       </w:r>
     </w:p>
     <w:p>
@@ -3535,7 +3569,15 @@
         <w:t xml:space="preserve"> di login</w:t>
       </w:r>
       <w:r>
-        <w:t xml:space="preserve"> una form nella quale </w:t>
+        <w:t xml:space="preserve"> una </w:t>
+      </w:r>
+      <w:proofErr w:type="spellStart"/>
+      <w:r>
+        <w:t>form</w:t>
+      </w:r>
+      <w:proofErr w:type="spellEnd"/>
+      <w:r>
+        <w:t xml:space="preserve"> nella quale </w:t>
       </w:r>
       <w:r>
         <w:t>l’utente non loggato può</w:t>
@@ -3767,8 +3809,13 @@
       </w:pPr>
       <w:r>
         <w:lastRenderedPageBreak/>
-        <w:t>Il sistema mette a disposizione dell’amministratore un meccanismo per consentire di inserire e togliere l’elettore dalla blacklist</w:t>
-      </w:r>
+        <w:t xml:space="preserve">Il sistema mette a disposizione dell’amministratore un meccanismo per consentire di inserire e togliere l’elettore dalla </w:t>
+      </w:r>
+      <w:proofErr w:type="spellStart"/>
+      <w:r>
+        <w:t>blacklist</w:t>
+      </w:r>
+      <w:proofErr w:type="spellEnd"/>
       <w:r>
         <w:t>.</w:t>
       </w:r>
@@ -4006,10 +4053,7 @@
         </w:numPr>
       </w:pPr>
       <w:r>
-        <w:t>Creazioni, modifiche o cancellazioni di partiti o candidati possono essere effettuati prima che la/le votazione</w:t>
-      </w:r>
-      <w:r>
-        <w:t>.</w:t>
+        <w:t>Creazioni, modifiche o cancellazioni di partiti o candidati possono essere effettuati prima che la/le votazione.</w:t>
       </w:r>
     </w:p>
     <w:p>
@@ -4090,25 +4134,13 @@
         </w:numPr>
       </w:pPr>
       <w:r>
-        <w:t xml:space="preserve">Selezionare una delle </w:t>
-      </w:r>
-      <w:r>
-        <w:t>votazioni</w:t>
-      </w:r>
-      <w:r>
-        <w:t xml:space="preserve"> programmate </w:t>
-      </w:r>
-      <w:r>
-        <w:t>p</w:t>
-      </w:r>
-      <w:r>
-        <w:t>e</w:t>
-      </w:r>
-      <w:r>
-        <w:t>r</w:t>
-      </w:r>
-      <w:r>
-        <w:t xml:space="preserve"> dichiarare la propria intenzione a effettuare il voto per via elettronica</w:t>
+        <w:t>Selezionare una tra le elezioni in corso</w:t>
+      </w:r>
+      <w:r>
+        <w:t xml:space="preserve"> ed e</w:t>
+      </w:r>
+      <w:r>
+        <w:t>sercitare il proprio voto relativo all’elezione selezionata</w:t>
       </w:r>
       <w:r>
         <w:t>.</w:t>
@@ -4123,13 +4155,10 @@
         </w:numPr>
       </w:pPr>
       <w:r>
-        <w:t xml:space="preserve">Il sistema deve mostrare all’elettore una lista delle </w:t>
-      </w:r>
-      <w:r>
-        <w:t>votazioni</w:t>
-      </w:r>
-      <w:r>
-        <w:t xml:space="preserve"> programmate.</w:t>
+        <w:t>Il sistema deve mostrare all’elettore la lista delle votazioni in corso</w:t>
+      </w:r>
+      <w:r>
+        <w:t>.</w:t>
       </w:r>
     </w:p>
     <w:p>
@@ -4142,13 +4171,43 @@
         <w:jc w:val="both"/>
       </w:pPr>
       <w:r>
-        <w:t xml:space="preserve">Il sistema deve permettere la selezione di una delle </w:t>
-      </w:r>
-      <w:r>
-        <w:t>votazioni solo se l’azione da parte dell’elettore è effettuata almeno 7 giorni prima dell’inizio di una votazione.</w:t>
+        <w:t>Il sistema non deve mostrare</w:t>
+      </w:r>
+      <w:r>
+        <w:t xml:space="preserve"> all’elettore</w:t>
+      </w:r>
+      <w:r>
+        <w:t xml:space="preserve"> le votazioni a cui </w:t>
+      </w:r>
+      <w:r>
+        <w:t>lo stesso</w:t>
+      </w:r>
+      <w:r>
+        <w:t xml:space="preserve"> ha già preso parte</w:t>
       </w:r>
       <w:r>
         <w:t xml:space="preserve"> </w:t>
+      </w:r>
+      <w:r>
+        <w:t>o per cui non ha dichiarato la volontà di partecipare in modalità elettronica</w:t>
+      </w:r>
+      <w:r>
+        <w:t>.</w:t>
+      </w:r>
+    </w:p>
+    <w:p>
+      <w:pPr>
+        <w:pStyle w:val="Paragrafoelenco"/>
+        <w:numPr>
+          <w:ilvl w:val="2"/>
+          <w:numId w:val="22"/>
+        </w:numPr>
+      </w:pPr>
+      <w:r>
+        <w:t>Il sistema deve permettere all’elettore di selezionare una delle votazioni mostrate</w:t>
+      </w:r>
+      <w:r>
+        <w:t>.</w:t>
       </w:r>
     </w:p>
     <w:p>
@@ -4160,13 +4219,7 @@
         </w:numPr>
       </w:pPr>
       <w:r>
-        <w:t>Selezionare una tra le elezioni in corso</w:t>
-      </w:r>
-      <w:r>
-        <w:t xml:space="preserve"> ed e</w:t>
-      </w:r>
-      <w:r>
-        <w:t>sercitare il proprio voto relativo all’elezione selezionata</w:t>
+        <w:t>Effettuare la votazione</w:t>
       </w:r>
       <w:r>
         <w:t>.</w:t>
@@ -4181,7 +4234,13 @@
         </w:numPr>
       </w:pPr>
       <w:r>
-        <w:t>Il sistema deve mostrare all’elettore la lista delle votazioni in corso</w:t>
+        <w:t>Nel caso di voto ordinale, il sistema deve permettere all’</w:t>
+      </w:r>
+      <w:r>
+        <w:t>elettore</w:t>
+      </w:r>
+      <w:r>
+        <w:t xml:space="preserve"> di stabilire un ordine di preferenze dei candidati</w:t>
       </w:r>
       <w:r>
         <w:t>.</w:t>
@@ -4194,28 +4253,9 @@
           <w:ilvl w:val="2"/>
           <w:numId w:val="22"/>
         </w:numPr>
-        <w:jc w:val="both"/>
-      </w:pPr>
-      <w:r>
-        <w:t>Il sistema non deve mostrare</w:t>
-      </w:r>
-      <w:r>
-        <w:t xml:space="preserve"> all’elettore</w:t>
-      </w:r>
-      <w:r>
-        <w:t xml:space="preserve"> le votazioni a cui </w:t>
-      </w:r>
-      <w:r>
-        <w:t>lo stesso</w:t>
-      </w:r>
-      <w:r>
-        <w:t xml:space="preserve"> ha già preso parte</w:t>
-      </w:r>
-      <w:r>
-        <w:t xml:space="preserve"> </w:t>
-      </w:r>
-      <w:r>
-        <w:t>o per cui non ha dichiarato la volontà di partecipare in modalità elettronica</w:t>
+      </w:pPr>
+      <w:r>
+        <w:t>Nel caso di voto categorico, il sistema deve permettere all’elettore di scegliere uno tra i candidati presenti</w:t>
       </w:r>
       <w:r>
         <w:t>.</w:t>
@@ -4231,7 +4271,52 @@
       </w:pPr>
       <w:r>
         <w:lastRenderedPageBreak/>
-        <w:t>Il sistema deve permettere all’elettore di selezionare una delle votazioni mostrate</w:t>
+        <w:t>Nel caso di voto categorico con preferenze, il sistema deve permettere all’elettore di scegliere un gruppo/partito e degli eventuali candidati</w:t>
+      </w:r>
+      <w:r>
+        <w:t>.</w:t>
+      </w:r>
+    </w:p>
+    <w:p>
+      <w:pPr>
+        <w:pStyle w:val="Paragrafoelenco"/>
+        <w:numPr>
+          <w:ilvl w:val="3"/>
+          <w:numId w:val="22"/>
+        </w:numPr>
+      </w:pPr>
+      <w:r>
+        <w:t>Il sistema deve permettere all’elettore di selezionare candidati solo dal gruppo/partito che ha scelto</w:t>
+      </w:r>
+      <w:r>
+        <w:t>.</w:t>
+      </w:r>
+    </w:p>
+    <w:p>
+      <w:pPr>
+        <w:pStyle w:val="Paragrafoelenco"/>
+        <w:numPr>
+          <w:ilvl w:val="3"/>
+          <w:numId w:val="22"/>
+        </w:numPr>
+      </w:pPr>
+      <w:r>
+        <w:t>Il sistema deve permettere all’elettore di scegliere al massimo due candidati</w:t>
+      </w:r>
+      <w:r>
+        <w:t>.</w:t>
+      </w:r>
+    </w:p>
+    <w:p>
+      <w:pPr>
+        <w:pStyle w:val="Paragrafoelenco"/>
+        <w:numPr>
+          <w:ilvl w:val="3"/>
+          <w:numId w:val="22"/>
+        </w:numPr>
+      </w:pPr>
+      <w:r>
+        <w:t>Il sistema deve permettere la scelta di due candidati da parte dell’elettore solo se questi sono di genere diverso tra loro</w:t>
       </w:r>
       <w:r>
         <w:t>.</w:t>
@@ -4246,121 +4331,16 @@
         </w:numPr>
       </w:pPr>
       <w:r>
-        <w:t>Effettuare la votazione</w:t>
-      </w:r>
-      <w:r>
-        <w:t>.</w:t>
-      </w:r>
-    </w:p>
-    <w:p>
-      <w:pPr>
-        <w:pStyle w:val="Paragrafoelenco"/>
-        <w:numPr>
-          <w:ilvl w:val="2"/>
-          <w:numId w:val="22"/>
-        </w:numPr>
-      </w:pPr>
-      <w:r>
-        <w:t>Nel caso di voto ordinale, il sistema deve permettere all’</w:t>
-      </w:r>
-      <w:r>
-        <w:t>elettore</w:t>
-      </w:r>
-      <w:r>
-        <w:t xml:space="preserve"> di stabilire un ordine di preferenze dei candidati</w:t>
-      </w:r>
-      <w:r>
-        <w:t>.</w:t>
-      </w:r>
-    </w:p>
-    <w:p>
-      <w:pPr>
-        <w:pStyle w:val="Paragrafoelenco"/>
-        <w:numPr>
-          <w:ilvl w:val="2"/>
-          <w:numId w:val="22"/>
-        </w:numPr>
-      </w:pPr>
-      <w:r>
-        <w:t>Nel caso di voto categorico, il sistema deve permettere all’elettore di scegliere uno tra i candidati presenti</w:t>
-      </w:r>
-      <w:r>
-        <w:t>.</w:t>
-      </w:r>
-    </w:p>
-    <w:p>
-      <w:pPr>
-        <w:pStyle w:val="Paragrafoelenco"/>
-        <w:numPr>
-          <w:ilvl w:val="2"/>
-          <w:numId w:val="22"/>
-        </w:numPr>
-      </w:pPr>
-      <w:r>
-        <w:t>Nel caso di voto categorico con preferenze, il sistema deve permettere all’elettore di scegliere un gruppo/partito e degli eventuali candidati</w:t>
-      </w:r>
-      <w:r>
-        <w:t>.</w:t>
-      </w:r>
-    </w:p>
-    <w:p>
-      <w:pPr>
-        <w:pStyle w:val="Paragrafoelenco"/>
-        <w:numPr>
-          <w:ilvl w:val="3"/>
-          <w:numId w:val="22"/>
-        </w:numPr>
-      </w:pPr>
-      <w:r>
-        <w:t>Il sistema deve permettere all’elettore di selezionare candidati solo dal gruppo/partito che ha scelto</w:t>
-      </w:r>
-      <w:r>
-        <w:t>.</w:t>
-      </w:r>
-    </w:p>
-    <w:p>
-      <w:pPr>
-        <w:pStyle w:val="Paragrafoelenco"/>
-        <w:numPr>
-          <w:ilvl w:val="3"/>
-          <w:numId w:val="22"/>
-        </w:numPr>
-      </w:pPr>
-      <w:r>
-        <w:t>Il sistema deve permettere all’elettore di scegliere al massimo due candidati</w:t>
-      </w:r>
-      <w:r>
-        <w:t>.</w:t>
-      </w:r>
-    </w:p>
-    <w:p>
-      <w:pPr>
-        <w:pStyle w:val="Paragrafoelenco"/>
-        <w:numPr>
-          <w:ilvl w:val="3"/>
-          <w:numId w:val="22"/>
-        </w:numPr>
-      </w:pPr>
-      <w:r>
-        <w:t>Il sistema deve permettere la scelta di due candidati da parte dell’elettore solo se questi sono di genere diverso tra loro</w:t>
-      </w:r>
-      <w:r>
-        <w:t>.</w:t>
-      </w:r>
-    </w:p>
-    <w:p>
-      <w:pPr>
-        <w:pStyle w:val="Paragrafoelenco"/>
-        <w:numPr>
-          <w:ilvl w:val="1"/>
-          <w:numId w:val="22"/>
-        </w:numPr>
-      </w:pPr>
-      <w:r>
         <w:t>Visualizzare il proprio storico delle votazioni a cui ha preso parte</w:t>
       </w:r>
       <w:r>
-        <w:t>, come fosse una tessera elettorale elettronica</w:t>
+        <w:t>, come</w:t>
+      </w:r>
+      <w:r>
+        <w:t xml:space="preserve"> se</w:t>
+      </w:r>
+      <w:r>
+        <w:t xml:space="preserve"> fosse una tessera elettorale elettronica</w:t>
       </w:r>
       <w:r>
         <w:t>.</w:t>
@@ -4476,8 +4456,13 @@
         <w:t>Come amministratore, voglio accedere allo stato di un elettore</w:t>
       </w:r>
       <w:r>
-        <w:t xml:space="preserve"> tramite blacklist</w:t>
-      </w:r>
+        <w:t xml:space="preserve"> tramite </w:t>
+      </w:r>
+      <w:proofErr w:type="spellStart"/>
+      <w:r>
+        <w:t>blacklist</w:t>
+      </w:r>
+      <w:proofErr w:type="spellEnd"/>
       <w:r>
         <w:t xml:space="preserve"> </w:t>
       </w:r>
@@ -4507,18 +4492,6 @@
       </w:pPr>
       <w:r>
         <w:t>Come elettore, voglio visualizzare la mia tessera elettorale elettronica per vedere a quali elezioni ho preso parte in precedenza.</w:t>
-      </w:r>
-    </w:p>
-    <w:p>
-      <w:pPr>
-        <w:pStyle w:val="Paragrafoelenco"/>
-        <w:numPr>
-          <w:ilvl w:val="0"/>
-          <w:numId w:val="4"/>
-        </w:numPr>
-      </w:pPr>
-      <w:r>
-        <w:t>Come elettore, voglio selezionare un’elezione ancora non iniziata per esprimere la mia volontà di votare, per quanto riguarda quella consultazione, per via elettronica.</w:t>
       </w:r>
     </w:p>
     <w:p>
@@ -4590,9 +4563,11 @@
       <w:r>
         <w:t xml:space="preserve"> tradizionale </w:t>
       </w:r>
+      <w:proofErr w:type="spellStart"/>
       <w:r>
         <w:t>form</w:t>
       </w:r>
+      <w:proofErr w:type="spellEnd"/>
       <w:r>
         <w:t xml:space="preserve"> per effettuare il login in modalità utente </w:t>
       </w:r>
@@ -4644,62 +4619,70 @@
         <w:t xml:space="preserve"> nella quale è possibile visualizzare le votazioni programmate a più di 7 giorni dal giorno dell’accesso (ed e</w:t>
       </w:r>
       <w:r>
-        <w:t xml:space="preserve">ventualmente confermare la propria volontà ad effettuare quella votazione in modalità </w:t>
+        <w:t>ventualmente confermare la propria volontà ad effettuare quella votazione in modalità elettronica) e le votazioni in corso a cui è possibile partecipare. Cliccando su una delle votazioni in corso</w:t>
+      </w:r>
+      <w:r>
+        <w:t xml:space="preserve"> comparirà un messaggio che comunica che si hanno 15 minuti per </w:t>
+      </w:r>
+      <w:r>
+        <w:t xml:space="preserve">esprimere la propria preferenza ed al termine dei quali si verrà </w:t>
+      </w:r>
+      <w:r>
+        <w:t xml:space="preserve">reindirizzati alla </w:t>
+      </w:r>
+      <w:r>
+        <w:t>pagina di selezione delle votazioni</w:t>
+      </w:r>
+      <w:r>
+        <w:t xml:space="preserve">. Congedato questo, </w:t>
+      </w:r>
+      <w:r>
+        <w:t xml:space="preserve">si presenta una schermata che </w:t>
+      </w:r>
+      <w:r>
+        <w:t>nella parte superiore mostra il tempo rimanente</w:t>
+      </w:r>
+      <w:r>
+        <w:t>, il nome utente</w:t>
+      </w:r>
+      <w:r>
+        <w:t>,</w:t>
+      </w:r>
+      <w:r>
+        <w:t xml:space="preserve"> un tasto </w:t>
+      </w:r>
+      <w:proofErr w:type="spellStart"/>
+      <w:r>
+        <w:t>interagibile</w:t>
+      </w:r>
+      <w:proofErr w:type="spellEnd"/>
+      <w:r>
+        <w:t xml:space="preserve"> che permette di visualizzare la propria </w:t>
+      </w:r>
+      <w:r>
+        <w:t>tessera</w:t>
+      </w:r>
+      <w:r>
+        <w:t xml:space="preserve"> elettorale elettronica</w:t>
+      </w:r>
+      <w:r>
+        <w:t xml:space="preserve"> ed un tasto per effettuare il logout. Mentre questa parte superiore resta invariata</w:t>
+      </w:r>
+      <w:r>
+        <w:t xml:space="preserve"> per tutto il lasso di tempo in cui si resta loggati, il contenuto sottostante cambia</w:t>
+      </w:r>
+      <w:r>
+        <w:t xml:space="preserve">: prima comparirà una lista di votazioni selezionabili </w:t>
+      </w:r>
+      <w:r>
+        <w:t>alle quali può essere allegato un link ad un documento ufficiale</w:t>
+      </w:r>
+      <w:r>
+        <w:t xml:space="preserve"> che </w:t>
       </w:r>
       <w:r>
         <w:lastRenderedPageBreak/>
-        <w:t>elettronica) e le votazioni in corso a cui è possibile partecipare. Cliccando su una delle votazioni in corso</w:t>
-      </w:r>
-      <w:r>
-        <w:t xml:space="preserve"> comparirà un messaggio che comunica che si hanno 15 minuti per </w:t>
-      </w:r>
-      <w:r>
-        <w:t xml:space="preserve">esprimere la propria preferenza ed al termine dei quali si verrà </w:t>
-      </w:r>
-      <w:r>
-        <w:t xml:space="preserve">reindirizzati alla </w:t>
-      </w:r>
-      <w:r>
-        <w:t>pagina di selezione delle votazioni</w:t>
-      </w:r>
-      <w:r>
-        <w:t xml:space="preserve">. Congedato questo, </w:t>
-      </w:r>
-      <w:r>
-        <w:t xml:space="preserve">si presenta una schermata che </w:t>
-      </w:r>
-      <w:r>
-        <w:t>nella parte superiore mostra il tempo rimanente</w:t>
-      </w:r>
-      <w:r>
-        <w:t>, il nome utente</w:t>
-      </w:r>
-      <w:r>
-        <w:t>,</w:t>
-      </w:r>
-      <w:r>
-        <w:t xml:space="preserve"> un tasto interagibile che permette di visualizzare la propria </w:t>
-      </w:r>
-      <w:r>
-        <w:t>tessera</w:t>
-      </w:r>
-      <w:r>
-        <w:t xml:space="preserve"> elettorale elettronica</w:t>
-      </w:r>
-      <w:r>
-        <w:t xml:space="preserve"> ed un tasto per effettuare il logout. Mentre questa parte superiore resta invariata</w:t>
-      </w:r>
-      <w:r>
-        <w:t xml:space="preserve"> per tutto il lasso di tempo in cui si resta loggati, il contenuto sottostante cambia</w:t>
-      </w:r>
-      <w:r>
-        <w:t xml:space="preserve">: prima comparirà una lista di votazioni selezionabili </w:t>
-      </w:r>
-      <w:r>
-        <w:t>alle quali può essere allegato un link ad un documento ufficiale</w:t>
-      </w:r>
-      <w:r>
-        <w:t xml:space="preserve"> che descrive</w:t>
+        <w:t>descrive</w:t>
       </w:r>
       <w:r>
         <w:t xml:space="preserve"> l</w:t>
@@ -4746,7 +4729,15 @@
         <w:t>Nel caso di login in modalità amministratore, all’accesso si viene indirizzati ad una pagina</w:t>
       </w:r>
       <w:r>
-        <w:t xml:space="preserve"> dove l’amministratore può scegliere tra diverse opzioni: creazione o modifica di una votazione, gestione della blacklist degli elettori, visualizzazione stato elezioni</w:t>
+        <w:t xml:space="preserve"> dove l’amministratore può scegliere tra diverse opzioni: creazione o modifica di una votazione, gestione della </w:t>
+      </w:r>
+      <w:proofErr w:type="spellStart"/>
+      <w:r>
+        <w:t>blacklist</w:t>
+      </w:r>
+      <w:proofErr w:type="spellEnd"/>
+      <w:r>
+        <w:t xml:space="preserve"> degli elettori, visualizzazione stato elezioni</w:t>
       </w:r>
       <w:r>
         <w:t xml:space="preserve">. Nella pagina creazione e modifica delle votazioni viene mostrata una lista delle votazioni programmate in precedenza e non ancora effettuate o in corso. Ad ognuna di esse è posto accanto un </w:t>
@@ -4764,7 +4755,15 @@
         <w:t xml:space="preserve"> reindirizzamento ad un ulteriore pagina dove sarà possibile scegliere (tramite degli appositi menù a tendina) le modalità di voto, la modalità di proclamazione di un vincitore, il territorio coinvolto dalla votazione e gli altri parametri necessari per definirla. Anche in questo caso alla conferma della creazione si viene </w:t>
       </w:r>
       <w:r>
-        <w:t>riportati alla pagina per creare e modificare le elezioni. Nella pagina di gestione della blacklist è possibile utilizzare una barra di ricerca in cui inserire il numero di carta d’identità di un elettore</w:t>
+        <w:t xml:space="preserve">riportati alla pagina per creare e modificare le elezioni. Nella pagina di gestione della </w:t>
+      </w:r>
+      <w:proofErr w:type="spellStart"/>
+      <w:r>
+        <w:t>blacklist</w:t>
+      </w:r>
+      <w:proofErr w:type="spellEnd"/>
+      <w:r>
+        <w:t xml:space="preserve"> è possibile utilizzare una barra di ricerca in cui inserire il numero di carta d’identità di un elettore</w:t>
       </w:r>
       <w:r>
         <w:t xml:space="preserve">. Effettuata la ricerca viene visualizzata una serie di attributi dell’elettore come nome, cognome, numero di CI e stato (abilitato al voto, non abilitato al voto), tutto ciò affiancato da box tramite il quale è possibile effettuare il cambio dello stato. </w:t>
@@ -5023,7 +5022,6 @@
         </w:numPr>
       </w:pPr>
       <w:r>
-        <w:lastRenderedPageBreak/>
         <w:t>Campi testuali compilabili per la specificazione delle preferenze (se previste)</w:t>
       </w:r>
     </w:p>
@@ -5123,6 +5121,7 @@
         </w:numPr>
       </w:pPr>
       <w:r>
+        <w:lastRenderedPageBreak/>
         <w:t>Parte superiore delle pagine (comune a tutte le pagine successive):</w:t>
       </w:r>
     </w:p>
@@ -5183,7 +5182,15 @@
         </w:numPr>
       </w:pPr>
       <w:r>
-        <w:t>Box “modifica blacklist elettori”</w:t>
+        <w:t xml:space="preserve">Box “modifica </w:t>
+      </w:r>
+      <w:proofErr w:type="spellStart"/>
+      <w:r>
+        <w:t>blacklist</w:t>
+      </w:r>
+      <w:proofErr w:type="spellEnd"/>
+      <w:r>
+        <w:t xml:space="preserve"> elettori”</w:t>
       </w:r>
     </w:p>
     <w:p>
@@ -5352,7 +5359,15 @@
         </w:numPr>
       </w:pPr>
       <w:r>
-        <w:t>Pagina di gestione della blacklist degli elettori:</w:t>
+        <w:t xml:space="preserve">Pagina di gestione della </w:t>
+      </w:r>
+      <w:proofErr w:type="spellStart"/>
+      <w:r>
+        <w:t>blacklist</w:t>
+      </w:r>
+      <w:proofErr w:type="spellEnd"/>
+      <w:r>
+        <w:t xml:space="preserve"> degli elettori:</w:t>
       </w:r>
     </w:p>
     <w:p>
@@ -5456,26 +5471,34 @@
       </w:pPr>
       <w:bookmarkStart w:id="13" w:name="_Toc85640244"/>
       <w:r>
+        <w:t>Attributi di qualità del software</w:t>
+      </w:r>
+      <w:bookmarkEnd w:id="13"/>
+    </w:p>
+    <w:p>
+      <w:pPr>
+        <w:jc w:val="both"/>
+      </w:pPr>
+      <w:r>
+        <w:t xml:space="preserve">Il software deve essere scritto garantendo un certo livello di leggibilità e deve essere documentato adeguatamente in modo da facilitarne la comprensione e la manutenibilità da parte di team diversi da quello che lo ha sviluppato inizialmente. Oltre a questo, si aggiunge anche la modularità su cui dovrebbe essere basata la sua struttura e che ne garantisce verificabilità, riparabilità, </w:t>
+      </w:r>
+      <w:proofErr w:type="spellStart"/>
+      <w:r>
+        <w:t>evolvibilità</w:t>
+      </w:r>
+      <w:proofErr w:type="spellEnd"/>
+      <w:r>
+        <w:t xml:space="preserve"> e riusabilità.</w:t>
+      </w:r>
+    </w:p>
+    <w:p/>
+    <w:p>
+      <w:pPr>
+        <w:pStyle w:val="Titolo3"/>
+      </w:pPr>
+      <w:bookmarkStart w:id="14" w:name="_Toc85640245"/>
+      <w:r>
         <w:lastRenderedPageBreak/>
-        <w:t>Attributi di qualità del software</w:t>
-      </w:r>
-      <w:bookmarkEnd w:id="13"/>
-    </w:p>
-    <w:p>
-      <w:pPr>
-        <w:jc w:val="both"/>
-      </w:pPr>
-      <w:r>
-        <w:t>Il software deve essere scritto garantendo un certo livello di leggibilità e deve essere documentato adeguatamente in modo da facilitarne la comprensione e la manutenibilità da parte di team diversi da quello che lo ha sviluppato inizialmente. Oltre a questo, si aggiunge anche la modularità su cui dovrebbe essere basata la sua struttura e che ne garantisce verificabilità, riparabilità, evolvibilità e riusabilità.</w:t>
-      </w:r>
-    </w:p>
-    <w:p/>
-    <w:p>
-      <w:pPr>
-        <w:pStyle w:val="Titolo3"/>
-      </w:pPr>
-      <w:bookmarkStart w:id="14" w:name="_Toc85640245"/>
-      <w:r>
         <w:t>Requisiti di sicurezza</w:t>
       </w:r>
       <w:bookmarkEnd w:id="14"/>

</xml_diff>